<commit_message>
Finalize counterfactual visualization v2 with z-norm features, translations, arrows.
</commit_message>
<xml_diff>
--- a/resources/proposal.docx
+++ b/resources/proposal.docx
@@ -1698,14 +1698,26 @@
         <w:rPr>
           <w:lang w:val="en-US"/>
         </w:rPr>
-        <w:t xml:space="preserve"> field is new, not many of these methods have been </w:t>
+        <w:t xml:space="preserve"> field is new,</w:t>
+      </w:r>
+      <w:r>
+        <w:rPr>
+          <w:lang w:val="en-US"/>
+        </w:rPr>
+        <w:t xml:space="preserve"> numerous methods are being developed, yet </w:t>
       </w:r>
       <w:r>
         <w:rPr>
           <w:lang w:val="en-US"/>
         </w:rPr>
         <w:lastRenderedPageBreak/>
-        <w:t xml:space="preserve">rigorously tested or compared. A recent study has classified existing techniques for generating counterfactuals according to certain properties </w:t>
+        <w:t>none has particularly risen to the top as with SHAP. Similarly, these methods have hardly been submitted to user study.</w:t>
+      </w:r>
+      <w:r>
+        <w:rPr>
+          <w:lang w:val="en-US"/>
+        </w:rPr>
+        <w:t xml:space="preserve"> A recent study has classified existing techniques for generating counterfactuals according to certain properties </w:t>
       </w:r>
       <w:r>
         <w:rPr>
@@ -1741,13 +1753,7 @@
         <w:rPr>
           <w:lang w:val="en-US"/>
         </w:rPr>
-        <w:t>. For instance, whether they exploit parts of the underlying model, the data distribution, or how many feature changes are permitted. However, these methods have not been actually put to the test based on quantitate measures, or have been submitted to user study.</w:t>
-      </w:r>
-      <w:r>
-        <w:rPr>
-          <w:lang w:val="en-US"/>
-        </w:rPr>
-        <w:t xml:space="preserve"> </w:t>
+        <w:t xml:space="preserve">. For instance, whether they exploit parts of the underlying model, the data distribution, or how many feature changes are permitted. </w:t>
       </w:r>
     </w:p>
     <w:p>
@@ -1859,13 +1865,37 @@
         <w:rPr>
           <w:lang w:val="en-US"/>
         </w:rPr>
-        <w:t xml:space="preserve">In this study, we want to generate model-agnostic counterfactual explanations for ML models that predict the number of contributors. To achieve this, we must identify the existing techniques for generating </w:t>
-      </w:r>
-      <w:r>
-        <w:rPr>
-          <w:lang w:val="en-US"/>
-        </w:rPr>
-        <w:t>counterfactual explanation</w:t>
+        <w:t xml:space="preserve">In this study, we want to generate </w:t>
+      </w:r>
+      <w:r>
+        <w:rPr>
+          <w:lang w:val="en-US"/>
+        </w:rPr>
+        <w:t xml:space="preserve">local, </w:t>
+      </w:r>
+      <w:r>
+        <w:rPr>
+          <w:lang w:val="en-US"/>
+        </w:rPr>
+        <w:t xml:space="preserve">model-agnostic explanations for ML models that predict the number of contributors. To achieve this, we must identify the existing techniques for generating </w:t>
+      </w:r>
+      <w:r>
+        <w:rPr>
+          <w:lang w:val="en-US"/>
+        </w:rPr>
+        <w:t xml:space="preserve">local </w:t>
+      </w:r>
+      <w:r>
+        <w:rPr>
+          <w:lang w:val="en-US"/>
+        </w:rPr>
+        <w:t>explanation</w:t>
+      </w:r>
+      <w:r>
+        <w:rPr>
+          <w:lang w:val="en-US"/>
+        </w:rPr>
+        <w:t>s</w:t>
       </w:r>
       <w:r>
         <w:rPr>
@@ -1918,7 +1948,23 @@
           <w:iCs/>
           <w:lang w:val="en-US"/>
         </w:rPr>
-        <w:t xml:space="preserve"> counterfactual explanations for predictions of the number of contributors (NOC)?</w:t>
+        <w:t xml:space="preserve"> </w:t>
+      </w:r>
+      <w:r>
+        <w:rPr>
+          <w:i/>
+          <w:iCs/>
+          <w:lang w:val="en-US"/>
+        </w:rPr>
+        <w:t>local</w:t>
+      </w:r>
+      <w:r>
+        <w:rPr>
+          <w:i/>
+          <w:iCs/>
+          <w:lang w:val="en-US"/>
+        </w:rPr>
+        <w:t xml:space="preserve"> explanations for predictions of the number of contributors (NOC)?</w:t>
       </w:r>
     </w:p>
     <w:p>
@@ -2004,61 +2050,11 @@
           <w:lang w:val="en-US"/>
         </w:rPr>
       </w:pPr>
-      <w:bookmarkStart w:id="0" w:name="_Hlk58409529"/>
-      <w:r>
-        <w:rPr>
-          <w:lang w:val="en-US"/>
-        </w:rPr>
-        <w:t>Wh</w:t>
-      </w:r>
-      <w:r>
-        <w:rPr>
-          <w:lang w:val="en-US"/>
-        </w:rPr>
-        <w:t>ich model-agnostic</w:t>
-      </w:r>
-      <w:r>
-        <w:rPr>
-          <w:lang w:val="en-US"/>
-        </w:rPr>
-        <w:t xml:space="preserve"> counterfactual explanation</w:t>
-      </w:r>
-      <w:r>
-        <w:rPr>
-          <w:lang w:val="en-US"/>
-        </w:rPr>
-        <w:t xml:space="preserve"> techniques exist and </w:t>
-      </w:r>
-      <w:r>
-        <w:rPr>
-          <w:lang w:val="en-US"/>
-        </w:rPr>
-        <w:t>for which</w:t>
-      </w:r>
-      <w:r>
-        <w:rPr>
-          <w:lang w:val="en-US"/>
-        </w:rPr>
-        <w:t xml:space="preserve"> types of</w:t>
-      </w:r>
-      <w:r>
-        <w:rPr>
-          <w:lang w:val="en-US"/>
-        </w:rPr>
-        <w:t xml:space="preserve"> problems are they suitable</w:t>
-      </w:r>
-      <w:r>
-        <w:rPr>
-          <w:lang w:val="en-US"/>
-        </w:rPr>
-        <w:t>?</w:t>
-      </w:r>
-      <w:bookmarkEnd w:id="0"/>
-      <w:r>
-        <w:rPr>
-          <w:lang w:val="en-US"/>
-        </w:rPr>
-        <w:t xml:space="preserve"> </w:t>
+      <w:r>
+        <w:rPr>
+          <w:lang w:val="en-US"/>
+        </w:rPr>
+        <w:t>What purpose does an explanation of the NOC machine learning model serve?</w:t>
       </w:r>
     </w:p>
     <w:p>
@@ -2076,43 +2072,25 @@
         <w:rPr>
           <w:lang w:val="en-US"/>
         </w:rPr>
-        <w:t>How can existing</w:t>
-      </w:r>
-      <w:r>
-        <w:rPr>
-          <w:lang w:val="en-US"/>
-        </w:rPr>
-        <w:t xml:space="preserve"> counterfactual explanation techniques </w:t>
-      </w:r>
-      <w:r>
-        <w:rPr>
-          <w:lang w:val="en-US"/>
-        </w:rPr>
-        <w:t xml:space="preserve">be adapted to </w:t>
-      </w:r>
-      <w:r>
-        <w:rPr>
-          <w:lang w:val="en-US"/>
-        </w:rPr>
-        <w:t xml:space="preserve">be applied to </w:t>
-      </w:r>
-      <w:r>
-        <w:rPr>
-          <w:lang w:val="en-US"/>
-        </w:rPr>
-        <w:t xml:space="preserve">our </w:t>
-      </w:r>
-      <w:r>
-        <w:rPr>
-          <w:lang w:val="en-US"/>
-        </w:rPr>
-        <w:t>problem</w:t>
-      </w:r>
-      <w:r>
-        <w:rPr>
-          <w:lang w:val="en-US"/>
-        </w:rPr>
-        <w:t>?</w:t>
+        <w:t xml:space="preserve">Which types of </w:t>
+      </w:r>
+      <w:r>
+        <w:rPr>
+          <w:lang w:val="en-US"/>
+        </w:rPr>
+        <w:t xml:space="preserve">local </w:t>
+      </w:r>
+      <w:r>
+        <w:rPr>
+          <w:lang w:val="en-US"/>
+        </w:rPr>
+        <w:t>explanations could work for this problem?</w:t>
+      </w:r>
+      <w:r>
+        <w:rPr>
+          <w:lang w:val="en-US"/>
+        </w:rPr>
+        <w:t xml:space="preserve"> </w:t>
       </w:r>
     </w:p>
     <w:p>
@@ -2130,7 +2108,61 @@
         <w:rPr>
           <w:lang w:val="en-US"/>
         </w:rPr>
-        <w:t>How can we evaluate the generated explanations from a machine learning perspective?</w:t>
+        <w:t xml:space="preserve">How can </w:t>
+      </w:r>
+      <w:r>
+        <w:rPr>
+          <w:lang w:val="en-US"/>
+        </w:rPr>
+        <w:t>local</w:t>
+      </w:r>
+      <w:r>
+        <w:rPr>
+          <w:lang w:val="en-US"/>
+        </w:rPr>
+        <w:t xml:space="preserve"> </w:t>
+      </w:r>
+      <w:r>
+        <w:rPr>
+          <w:lang w:val="en-US"/>
+        </w:rPr>
+        <w:t xml:space="preserve">explanation techniques </w:t>
+      </w:r>
+      <w:r>
+        <w:rPr>
+          <w:lang w:val="en-US"/>
+        </w:rPr>
+        <w:t xml:space="preserve">be adapted to </w:t>
+      </w:r>
+      <w:r>
+        <w:rPr>
+          <w:lang w:val="en-US"/>
+        </w:rPr>
+        <w:t xml:space="preserve">be applied to </w:t>
+      </w:r>
+      <w:r>
+        <w:rPr>
+          <w:lang w:val="en-US"/>
+        </w:rPr>
+        <w:t>this</w:t>
+      </w:r>
+      <w:r>
+        <w:rPr>
+          <w:lang w:val="en-US"/>
+        </w:rPr>
+        <w:t xml:space="preserve"> </w:t>
+      </w:r>
+      <w:r>
+        <w:rPr>
+          <w:lang w:val="en-US"/>
+        </w:rPr>
+        <w:t>problem</w:t>
+      </w:r>
+      <w:r>
+        <w:rPr>
+          <w:lang w:val="en-US"/>
+        </w:rPr>
+        <w:t>?</w:t>
       </w:r>
     </w:p>
     <w:p>
@@ -2148,6 +2180,24 @@
         <w:rPr>
           <w:lang w:val="en-US"/>
         </w:rPr>
+        <w:t>How can we evaluate the generated explanations from a machine learning perspective?</w:t>
+      </w:r>
+    </w:p>
+    <w:p>
+      <w:pPr>
+        <w:pStyle w:val="Lijstalinea"/>
+        <w:numPr>
+          <w:ilvl w:val="0"/>
+          <w:numId w:val="2"/>
+        </w:numPr>
+        <w:rPr>
+          <w:lang w:val="en-US"/>
+        </w:rPr>
+      </w:pPr>
+      <w:r>
+        <w:rPr>
+          <w:lang w:val="en-US"/>
+        </w:rPr>
         <w:t>How can we evaluate the generated explanations from a user perspective?</w:t>
       </w:r>
     </w:p>
@@ -2178,19 +2228,25 @@
         <w:rPr>
           <w:lang w:val="en-US"/>
         </w:rPr>
-        <w:t xml:space="preserve">At the time of writing, the main problem has been identified. The research questions are draft versions and might still evolve over the course of the thesis. In Figure 1, the next phases are planned over the course of the thesis period. The main steps are to perform literature survey to answer </w:t>
-      </w:r>
-      <w:r>
-        <w:rPr>
-          <w:lang w:val="en-US"/>
-        </w:rPr>
-        <w:t>sub question</w:t>
-      </w:r>
-      <w:r>
-        <w:rPr>
-          <w:lang w:val="en-US"/>
-        </w:rPr>
-        <w:t xml:space="preserve"> 3, to implement any suitable techniques to the current ML model for determining the NOC, and to perform experiments with the experts to determine the value of the implemented explanations.</w:t>
+        <w:t xml:space="preserve">At the time of writing, the main problem has been identified. The research questions are draft versions and might still evolve over the course of the thesis. In Figure 1, the next phases are planned over the course of the thesis period. The main steps are to </w:t>
+      </w:r>
+      <w:r>
+        <w:rPr>
+          <w:lang w:val="en-US"/>
+        </w:rPr>
+        <w:t>perform a survey for questions 1, 3 and 4; analyze the literature for questions 5-8, as well as</w:t>
+      </w:r>
+      <w:r>
+        <w:rPr>
+          <w:lang w:val="en-US"/>
+        </w:rPr>
+        <w:t xml:space="preserve"> implement any suitable techniques to the current ML model</w:t>
+      </w:r>
+      <w:r>
+        <w:rPr>
+          <w:lang w:val="en-US"/>
+        </w:rPr>
+        <w:t xml:space="preserve">. Due to the workload of the DNA experts, user studies must be kept to a minimum. Therefore, there will be a survey of the baseline for questions 1, 3 &amp; 4, and an assessment of the final product. </w:t>
       </w:r>
     </w:p>
     <w:p>
@@ -2353,7 +2409,6 @@
         <w:rPr>
           <w:lang w:val="en-US"/>
         </w:rPr>
-        <w:lastRenderedPageBreak/>
         <w:t>Implement other local explanations methods</w:t>
       </w:r>
       <w:r>
@@ -2396,7 +2451,22 @@
         <w:rPr>
           <w:lang w:val="en-US"/>
         </w:rPr>
-        <w:t>Only use Corina Benschop to get at least one expert evaluation.</w:t>
+        <w:lastRenderedPageBreak/>
+        <w:t xml:space="preserve">Only use Corina </w:t>
+      </w:r>
+      <w:proofErr w:type="spellStart"/>
+      <w:r>
+        <w:rPr>
+          <w:lang w:val="en-US"/>
+        </w:rPr>
+        <w:t>Benschop</w:t>
+      </w:r>
+      <w:proofErr w:type="spellEnd"/>
+      <w:r>
+        <w:rPr>
+          <w:lang w:val="en-US"/>
+        </w:rPr>
+        <w:t xml:space="preserve"> to get at least one expert evaluation.</w:t>
       </w:r>
     </w:p>
     <w:p>

</xml_diff>